<commit_message>
updated with final exam date/time
</commit_message>
<xml_diff>
--- a/calendars/F25-Stat216_Calendar.docx
+++ b/calendars/F25-Stat216_Calendar.docx
@@ -9482,7 +9482,7 @@
                 <w:sz w:val="24"/>
                 <w:szCs w:val="24"/>
               </w:rPr>
-              <w:t>Mon 12/8 – Thurs 12/11</w:t>
+              <w:t>Thurs 12/11</w:t>
             </w:r>
           </w:p>
         </w:tc>
@@ -9525,7 +9525,7 @@
                 <w:szCs w:val="24"/>
                 <w:highlight w:val="yellow"/>
               </w:rPr>
-              <w:t>TBD</w:t>
+              <w:t>10:00 – 11:50 am</w:t>
             </w:r>
           </w:p>
         </w:tc>
@@ -10916,9 +10916,12 @@
 </file>
 
 <file path=customXml/item1.xml><?xml version="1.0" encoding="utf-8"?>
-<p:properties xmlns:p="http://schemas.microsoft.com/office/2006/metadata/properties" xmlns:xsi="http://www.w3.org/2001/XMLSchema-instance" xmlns:pc="http://schemas.microsoft.com/office/infopath/2007/PartnerControls">
-  <documentManagement/>
-</p:properties>
+<?mso-contentType ?>
+<FormTemplates xmlns="http://schemas.microsoft.com/sharepoint/v3/contenttype/forms">
+  <Display>DocumentLibraryForm</Display>
+  <Edit>DocumentLibraryForm</Edit>
+  <New>DocumentLibraryForm</New>
+</FormTemplates>
 </file>
 
 <file path=customXml/item2.xml><?xml version="1.0" encoding="utf-8"?>
@@ -11054,19 +11057,15 @@
 </file>
 
 <file path=customXml/item3.xml><?xml version="1.0" encoding="utf-8"?>
-<?mso-contentType ?>
-<FormTemplates xmlns="http://schemas.microsoft.com/sharepoint/v3/contenttype/forms">
-  <Display>DocumentLibraryForm</Display>
-  <Edit>DocumentLibraryForm</Edit>
-  <New>DocumentLibraryForm</New>
-</FormTemplates>
+<p:properties xmlns:p="http://schemas.microsoft.com/office/2006/metadata/properties" xmlns:xsi="http://www.w3.org/2001/XMLSchema-instance" xmlns:pc="http://schemas.microsoft.com/office/infopath/2007/PartnerControls">
+  <documentManagement/>
+</p:properties>
 </file>
 
 <file path=customXml/itemProps1.xml><?xml version="1.0" encoding="utf-8"?>
-<ds:datastoreItem xmlns:ds="http://schemas.openxmlformats.org/officeDocument/2006/customXml" ds:itemID="{36ACC8F3-6E63-4670-B73D-DE1280E8DB8D}">
+<ds:datastoreItem xmlns:ds="http://schemas.openxmlformats.org/officeDocument/2006/customXml" ds:itemID="{73898C2B-C96D-434F-A1B6-6069F656FA6D}">
   <ds:schemaRefs>
-    <ds:schemaRef ds:uri="http://schemas.microsoft.com/office/2006/metadata/properties"/>
-    <ds:schemaRef ds:uri="http://schemas.microsoft.com/office/infopath/2007/PartnerControls"/>
+    <ds:schemaRef ds:uri="http://schemas.microsoft.com/sharepoint/v3/contenttype/forms"/>
   </ds:schemaRefs>
 </ds:datastoreItem>
 </file>
@@ -11090,9 +11089,10 @@
 </file>
 
 <file path=customXml/itemProps3.xml><?xml version="1.0" encoding="utf-8"?>
-<ds:datastoreItem xmlns:ds="http://schemas.openxmlformats.org/officeDocument/2006/customXml" ds:itemID="{73898C2B-C96D-434F-A1B6-6069F656FA6D}">
+<ds:datastoreItem xmlns:ds="http://schemas.openxmlformats.org/officeDocument/2006/customXml" ds:itemID="{36ACC8F3-6E63-4670-B73D-DE1280E8DB8D}">
   <ds:schemaRefs>
-    <ds:schemaRef ds:uri="http://schemas.microsoft.com/sharepoint/v3/contenttype/forms"/>
+    <ds:schemaRef ds:uri="http://schemas.microsoft.com/office/2006/metadata/properties"/>
+    <ds:schemaRef ds:uri="http://schemas.microsoft.com/office/infopath/2007/PartnerControls"/>
   </ds:schemaRefs>
 </ds:datastoreItem>
 </file>
</xml_diff>

<commit_message>
updates for Spring 26
</commit_message>
<xml_diff>
--- a/calendars/F25-Stat216_Calendar.docx
+++ b/calendars/F25-Stat216_Calendar.docx
@@ -142,8 +142,20 @@
           <w:sz w:val="24"/>
           <w:szCs w:val="24"/>
         </w:rPr>
-        <w:t xml:space="preserve"> Gradescope</w:t>
+        <w:t xml:space="preserve"> </w:t>
       </w:r>
+      <w:proofErr w:type="spellStart"/>
+      <w:r>
+        <w:rPr>
+          <w:rFonts w:ascii="Times New Roman" w:hAnsi="Times New Roman" w:cs="Times New Roman"/>
+          <w:i/>
+          <w:iCs/>
+          <w:sz w:val="24"/>
+          <w:szCs w:val="24"/>
+        </w:rPr>
+        <w:t>Gradescope</w:t>
+      </w:r>
+      <w:proofErr w:type="spellEnd"/>
     </w:p>
     <w:p>
       <w:pPr>
@@ -1194,6 +1206,7 @@
                 <w:szCs w:val="24"/>
               </w:rPr>
             </w:pPr>
+            <w:proofErr w:type="gramStart"/>
             <w:r>
               <w:rPr>
                 <w:rFonts w:ascii="Times New Roman" w:hAnsi="Times New Roman" w:cs="Times New Roman"/>
@@ -1201,7 +1214,17 @@
                 <w:sz w:val="24"/>
                 <w:szCs w:val="24"/>
               </w:rPr>
-              <w:t>1.2.1and1.2.2, 2.1</w:t>
+              <w:t>1.2</w:t>
+            </w:r>
+            <w:proofErr w:type="gramEnd"/>
+            <w:r>
+              <w:rPr>
+                <w:rFonts w:ascii="Times New Roman" w:hAnsi="Times New Roman" w:cs="Times New Roman"/>
+                <w:color w:val="00B050"/>
+                <w:sz w:val="24"/>
+                <w:szCs w:val="24"/>
+              </w:rPr>
+              <w:t>.1and1.2.2, 2.1</w:t>
             </w:r>
             <w:r>
               <w:rPr>
@@ -1283,6 +1306,7 @@
               </w:rPr>
               <w:t>Optional (</w:t>
             </w:r>
+            <w:proofErr w:type="gramStart"/>
             <w:r>
               <w:rPr>
                 <w:rFonts w:ascii="Times New Roman" w:hAnsi="Times New Roman" w:cs="Times New Roman"/>
@@ -1292,7 +1316,19 @@
                 <w:sz w:val="24"/>
                 <w:szCs w:val="24"/>
               </w:rPr>
-              <w:t>Module 1 and 2 Video/Reading Quiz</w:t>
+              <w:t>Module</w:t>
+            </w:r>
+            <w:proofErr w:type="gramEnd"/>
+            <w:r>
+              <w:rPr>
+                <w:rFonts w:ascii="Times New Roman" w:hAnsi="Times New Roman" w:cs="Times New Roman"/>
+                <w:i/>
+                <w:iCs/>
+                <w:color w:val="7030A0"/>
+                <w:sz w:val="24"/>
+                <w:szCs w:val="24"/>
+              </w:rPr>
+              <w:t xml:space="preserve"> 1 and 2 Video/Reading Quiz</w:t>
             </w:r>
             <w:r>
               <w:rPr>
@@ -4970,8 +5006,19 @@
                 <w:sz w:val="24"/>
                 <w:szCs w:val="24"/>
               </w:rPr>
-              <w:t xml:space="preserve"> 2.2to2.4, 4.1_TwoProp, 4.2_TwoProp, 4.4, 15.1, 15.2, RelativeRisk</w:t>
-            </w:r>
+              <w:t xml:space="preserve"> 2.2to2.4, 4.1_TwoProp, 4.2_TwoProp, 4.4, 15.1, 15.2, </w:t>
+            </w:r>
+            <w:proofErr w:type="spellStart"/>
+            <w:r>
+              <w:rPr>
+                <w:rFonts w:ascii="Times New Roman" w:hAnsi="Times New Roman" w:cs="Times New Roman"/>
+                <w:color w:val="00B050"/>
+                <w:sz w:val="24"/>
+                <w:szCs w:val="24"/>
+              </w:rPr>
+              <w:t>RelativeRisk</w:t>
+            </w:r>
+            <w:proofErr w:type="spellEnd"/>
           </w:p>
           <w:p>
             <w:pPr>
@@ -8013,13 +8060,23 @@
                 <w:sz w:val="24"/>
               </w:rPr>
             </w:pPr>
+            <w:proofErr w:type="spellStart"/>
             <w:r>
               <w:rPr>
                 <w:rFonts w:ascii="Times New Roman" w:hAnsi="Times New Roman" w:cs="Times New Roman"/>
                 <w:color w:val="00B050"/>
                 <w:sz w:val="24"/>
               </w:rPr>
-              <w:t>PairedData, 18.1and18.2, 18.3</w:t>
+              <w:t>PairedData</w:t>
+            </w:r>
+            <w:proofErr w:type="spellEnd"/>
+            <w:r>
+              <w:rPr>
+                <w:rFonts w:ascii="Times New Roman" w:hAnsi="Times New Roman" w:cs="Times New Roman"/>
+                <w:color w:val="00B050"/>
+                <w:sz w:val="24"/>
+              </w:rPr>
+              <w:t>, 18.1and18.2, 18.3</w:t>
             </w:r>
           </w:p>
           <w:p>
@@ -9179,16 +9236,7 @@
                 <w:sz w:val="24"/>
                 <w:szCs w:val="24"/>
               </w:rPr>
-              <w:t>1</w:t>
-            </w:r>
-            <w:r>
-              <w:rPr>
-                <w:rFonts w:ascii="Times New Roman" w:hAnsi="Times New Roman" w:cs="Times New Roman"/>
-                <w:color w:val="00B050"/>
-                <w:sz w:val="24"/>
-                <w:szCs w:val="24"/>
-              </w:rPr>
-              <w:t>2</w:t>
+              <w:t>12</w:t>
             </w:r>
           </w:p>
         </w:tc>
@@ -10977,6 +11025,21 @@
 </file>
 
 <file path=customXml/item1.xml><?xml version="1.0" encoding="utf-8"?>
+<p:properties xmlns:p="http://schemas.microsoft.com/office/2006/metadata/properties" xmlns:xsi="http://www.w3.org/2001/XMLSchema-instance" xmlns:pc="http://schemas.microsoft.com/office/infopath/2007/PartnerControls">
+  <documentManagement/>
+</p:properties>
+</file>
+
+<file path=customXml/item2.xml><?xml version="1.0" encoding="utf-8"?>
+<?mso-contentType ?>
+<FormTemplates xmlns="http://schemas.microsoft.com/sharepoint/v3/contenttype/forms">
+  <Display>DocumentLibraryForm</Display>
+  <Edit>DocumentLibraryForm</Edit>
+  <New>DocumentLibraryForm</New>
+</FormTemplates>
+</file>
+
+<file path=customXml/item3.xml><?xml version="1.0" encoding="utf-8"?>
 <ct:contentTypeSchema xmlns:ct="http://schemas.microsoft.com/office/2006/metadata/contentType" xmlns:ma="http://schemas.microsoft.com/office/2006/metadata/properties/metaAttributes" ct:_="" ma:_="" ma:contentTypeName="Document" ma:contentTypeID="0x010100CC03F583B8FC7D479BB917DCC50A759A" ma:contentTypeVersion="2" ma:contentTypeDescription="Create a new document." ma:contentTypeScope="" ma:versionID="a416b87cb6da220f553d25b31c6d1561">
   <xsd:schema xmlns:xsd="http://www.w3.org/2001/XMLSchema" xmlns:xs="http://www.w3.org/2001/XMLSchema" xmlns:p="http://schemas.microsoft.com/office/2006/metadata/properties" xmlns:ns2="7a494ea9-5c76-4b6d-9fd1-0b14ddec65d9" targetNamespace="http://schemas.microsoft.com/office/2006/metadata/properties" ma:root="true" ma:fieldsID="5848f5ec45c4ce39acac4a9febeb8d96" ns2:_="">
     <xsd:import namespace="7a494ea9-5c76-4b6d-9fd1-0b14ddec65d9"/>
@@ -11108,22 +11171,24 @@
 </ct:contentTypeSchema>
 </file>
 
-<file path=customXml/item2.xml><?xml version="1.0" encoding="utf-8"?>
-<?mso-contentType ?>
-<FormTemplates xmlns="http://schemas.microsoft.com/sharepoint/v3/contenttype/forms">
-  <Display>DocumentLibraryForm</Display>
-  <Edit>DocumentLibraryForm</Edit>
-  <New>DocumentLibraryForm</New>
-</FormTemplates>
+<file path=customXml/itemProps1.xml><?xml version="1.0" encoding="utf-8"?>
+<ds:datastoreItem xmlns:ds="http://schemas.openxmlformats.org/officeDocument/2006/customXml" ds:itemID="{36ACC8F3-6E63-4670-B73D-DE1280E8DB8D}">
+  <ds:schemaRefs>
+    <ds:schemaRef ds:uri="http://schemas.microsoft.com/office/2006/metadata/properties"/>
+    <ds:schemaRef ds:uri="http://schemas.microsoft.com/office/infopath/2007/PartnerControls"/>
+  </ds:schemaRefs>
+</ds:datastoreItem>
 </file>
 
-<file path=customXml/item3.xml><?xml version="1.0" encoding="utf-8"?>
-<p:properties xmlns:p="http://schemas.microsoft.com/office/2006/metadata/properties" xmlns:xsi="http://www.w3.org/2001/XMLSchema-instance" xmlns:pc="http://schemas.microsoft.com/office/infopath/2007/PartnerControls">
-  <documentManagement/>
-</p:properties>
+<file path=customXml/itemProps2.xml><?xml version="1.0" encoding="utf-8"?>
+<ds:datastoreItem xmlns:ds="http://schemas.openxmlformats.org/officeDocument/2006/customXml" ds:itemID="{73898C2B-C96D-434F-A1B6-6069F656FA6D}">
+  <ds:schemaRefs>
+    <ds:schemaRef ds:uri="http://schemas.microsoft.com/sharepoint/v3/contenttype/forms"/>
+  </ds:schemaRefs>
+</ds:datastoreItem>
 </file>
 
-<file path=customXml/itemProps1.xml><?xml version="1.0" encoding="utf-8"?>
+<file path=customXml/itemProps3.xml><?xml version="1.0" encoding="utf-8"?>
 <ds:datastoreItem xmlns:ds="http://schemas.openxmlformats.org/officeDocument/2006/customXml" ds:itemID="{F5239868-B096-4B81-8FD1-0516D39E2D56}">
   <ds:schemaRefs>
     <ds:schemaRef ds:uri="http://schemas.microsoft.com/office/2006/metadata/contentType"/>
@@ -11139,21 +11204,4 @@
     <ds:schemaRef ds:uri="http://schemas.microsoft.com/internal/obd"/>
   </ds:schemaRefs>
 </ds:datastoreItem>
-</file>
-
-<file path=customXml/itemProps2.xml><?xml version="1.0" encoding="utf-8"?>
-<ds:datastoreItem xmlns:ds="http://schemas.openxmlformats.org/officeDocument/2006/customXml" ds:itemID="{73898C2B-C96D-434F-A1B6-6069F656FA6D}">
-  <ds:schemaRefs>
-    <ds:schemaRef ds:uri="http://schemas.microsoft.com/sharepoint/v3/contenttype/forms"/>
-  </ds:schemaRefs>
-</ds:datastoreItem>
-</file>
-
-<file path=customXml/itemProps3.xml><?xml version="1.0" encoding="utf-8"?>
-<ds:datastoreItem xmlns:ds="http://schemas.openxmlformats.org/officeDocument/2006/customXml" ds:itemID="{36ACC8F3-6E63-4670-B73D-DE1280E8DB8D}">
-  <ds:schemaRefs>
-    <ds:schemaRef ds:uri="http://schemas.microsoft.com/office/2006/metadata/properties"/>
-    <ds:schemaRef ds:uri="http://schemas.microsoft.com/office/infopath/2007/PartnerControls"/>
-  </ds:schemaRefs>
-</ds:datastoreItem>
 </file>
</xml_diff>